<commit_message>
Requirments updated to avoid plagiarism
</commit_message>
<xml_diff>
--- a/Requirements-group2.docx
+++ b/Requirements-group2.docx
@@ -104,7 +104,7 @@
         <w:pStyle w:val="Heading2"/>
         <w:shd w:val="clear" w:color="auto" w:fill="FFFFFF"/>
         <w:spacing w:before="75" w:after="75"/>
-        <w:ind w:left="2880" w:firstLine="720"/>
+        <w:jc w:val="center"/>
         <w:rPr>
           <w:rFonts w:asciiTheme="minorHAnsi" w:eastAsia="Times New Roman" w:hAnsiTheme="minorHAnsi" w:cstheme="minorHAnsi"/>
           <w:color w:val="833C0B" w:themeColor="accent2" w:themeShade="80"/>
@@ -121,6 +121,16 @@
           <w:szCs w:val="42"/>
         </w:rPr>
         <w:t>Requirements</w:t>
+      </w:r>
+      <w:r>
+        <w:rPr>
+          <w:rFonts w:asciiTheme="minorHAnsi" w:hAnsiTheme="minorHAnsi" w:cstheme="minorHAnsi"/>
+          <w:bCs/>
+          <w:color w:val="833C0B" w:themeColor="accent2" w:themeShade="80"/>
+          <w:sz w:val="42"/>
+          <w:szCs w:val="42"/>
+        </w:rPr>
+        <w:t xml:space="preserve"> First Semester</w:t>
       </w:r>
     </w:p>
     <w:p>
@@ -452,12 +462,19 @@
         <w:ind w:left="15" w:right="5" w:hanging="10"/>
         <w:jc w:val="center"/>
       </w:pPr>
+      <w:proofErr w:type="spellStart"/>
       <w:r>
         <w:t>Claudiu</w:t>
       </w:r>
-      <w:r>
-        <w:t xml:space="preserve"> Rediu</w:t>
-      </w:r>
+      <w:proofErr w:type="spellEnd"/>
+      <w:r>
+        <w:t xml:space="preserve"> </w:t>
+      </w:r>
+      <w:proofErr w:type="spellStart"/>
+      <w:r>
+        <w:t>Rediu</w:t>
+      </w:r>
+      <w:proofErr w:type="spellEnd"/>
       <w:r>
         <w:t xml:space="preserve"> </w:t>
       </w:r>
@@ -472,7 +489,15 @@
         <w:jc w:val="center"/>
       </w:pPr>
       <w:r>
-        <w:t>Boris Sidlo (251341)</w:t>
+        <w:t xml:space="preserve">Boris </w:t>
+      </w:r>
+      <w:proofErr w:type="spellStart"/>
+      <w:r>
+        <w:t>Sidlo</w:t>
+      </w:r>
+      <w:proofErr w:type="spellEnd"/>
+      <w:r>
+        <w:t xml:space="preserve"> (251341)</w:t>
       </w:r>
     </w:p>
     <w:p>
@@ -482,7 +507,15 @@
         <w:jc w:val="center"/>
       </w:pPr>
       <w:r>
-        <w:t>Eduard Nicolae Costea (266078)</w:t>
+        <w:t xml:space="preserve">Eduard Nicolae </w:t>
+      </w:r>
+      <w:proofErr w:type="spellStart"/>
+      <w:r>
+        <w:t>Costea</w:t>
+      </w:r>
+      <w:proofErr w:type="spellEnd"/>
+      <w:r>
+        <w:t xml:space="preserve"> (266078)</w:t>
       </w:r>
     </w:p>
     <w:p>
@@ -492,7 +525,15 @@
         <w:jc w:val="center"/>
       </w:pPr>
       <w:r>
-        <w:t>Michal Ciebien (266908)</w:t>
+        <w:t xml:space="preserve">Michal </w:t>
+      </w:r>
+      <w:proofErr w:type="spellStart"/>
+      <w:r>
+        <w:t>Ciebien</w:t>
+      </w:r>
+      <w:proofErr w:type="spellEnd"/>
+      <w:r>
+        <w:t xml:space="preserve"> (266908)</w:t>
       </w:r>
     </w:p>
     <w:p>
@@ -576,8 +617,19 @@
           <w:sz w:val="24"/>
           <w:szCs w:val="24"/>
         </w:rPr>
-        <w:t>Michael Viuff</w:t>
-      </w:r>
+        <w:t xml:space="preserve">Michael </w:t>
+      </w:r>
+      <w:proofErr w:type="spellStart"/>
+      <w:r>
+        <w:rPr>
+          <w:bCs/>
+          <w:color w:val="000000" w:themeColor="text1"/>
+          <w:sz w:val="24"/>
+          <w:szCs w:val="24"/>
+        </w:rPr>
+        <w:t>Viuff</w:t>
+      </w:r>
+      <w:proofErr w:type="spellEnd"/>
     </w:p>
     <w:p>
       <w:pPr>
@@ -617,7 +669,27 @@
           <w:sz w:val="24"/>
           <w:szCs w:val="24"/>
         </w:rPr>
-        <w:t>Henrik Kronborg Pedersen</w:t>
+        <w:t xml:space="preserve">Henrik </w:t>
+      </w:r>
+      <w:proofErr w:type="spellStart"/>
+      <w:r>
+        <w:rPr>
+          <w:bCs/>
+          <w:color w:val="000000" w:themeColor="text1"/>
+          <w:sz w:val="24"/>
+          <w:szCs w:val="24"/>
+        </w:rPr>
+        <w:t>Kronborg</w:t>
+      </w:r>
+      <w:proofErr w:type="spellEnd"/>
+      <w:r>
+        <w:rPr>
+          <w:bCs/>
+          <w:color w:val="000000" w:themeColor="text1"/>
+          <w:sz w:val="24"/>
+          <w:szCs w:val="24"/>
+        </w:rPr>
+        <w:t xml:space="preserve"> Pedersen</w:t>
       </w:r>
     </w:p>
     <w:p>
@@ -661,13 +733,38 @@
         </w:numPr>
       </w:pPr>
       <w:r>
-        <w:t xml:space="preserve">The system should store </w:t>
+        <w:t xml:space="preserve">The system </w:t>
+      </w:r>
+      <w:bookmarkStart w:id="1" w:name="_Hlk499120406"/>
+      <w:r>
+        <w:t>must be able to</w:t>
+      </w:r>
+      <w:r>
+        <w:t xml:space="preserve"> </w:t>
+      </w:r>
+      <w:bookmarkEnd w:id="1"/>
+      <w:r>
+        <w:t xml:space="preserve">store </w:t>
       </w:r>
       <w:r>
         <w:t>a name</w:t>
       </w:r>
       <w:r>
-        <w:t>, email</w:t>
+        <w:t xml:space="preserve"> and a</w:t>
+      </w:r>
+      <w:r>
+        <w:t>n</w:t>
+      </w:r>
+      <w:bookmarkStart w:id="2" w:name="_GoBack"/>
+      <w:bookmarkEnd w:id="2"/>
+      <w:r>
+        <w:t xml:space="preserve"> email</w:t>
+      </w:r>
+      <w:r>
+        <w:t xml:space="preserve"> </w:t>
+      </w:r>
+      <w:r>
+        <w:t>address</w:t>
       </w:r>
       <w:r>
         <w:t xml:space="preserve"> for participants.</w:t>
@@ -682,13 +779,43 @@
         </w:numPr>
       </w:pPr>
       <w:r>
-        <w:t xml:space="preserve">The system should store </w:t>
+        <w:t xml:space="preserve">The system </w:t>
+      </w:r>
+      <w:r>
+        <w:t>must be able to</w:t>
+      </w:r>
+      <w:r>
+        <w:t xml:space="preserve"> store </w:t>
       </w:r>
       <w:r>
         <w:t xml:space="preserve">a </w:t>
       </w:r>
       <w:r>
-        <w:t>title, date, start time, duration, lecturers, subjects, sponsor name, number of available tickets, price, finalized or not, total number of tickets, discount, type of event</w:t>
+        <w:t xml:space="preserve">title, </w:t>
+      </w:r>
+      <w:r>
+        <w:t>day of start</w:t>
+      </w:r>
+      <w:r>
+        <w:t xml:space="preserve">, </w:t>
+      </w:r>
+      <w:r>
+        <w:t>time of start</w:t>
+      </w:r>
+      <w:r>
+        <w:t xml:space="preserve">, </w:t>
+      </w:r>
+      <w:r>
+        <w:t>length</w:t>
+      </w:r>
+      <w:r>
+        <w:t xml:space="preserve">, lecturers, subjects, sponsor name, price, </w:t>
+      </w:r>
+      <w:r>
+        <w:t>state of finalization</w:t>
+      </w:r>
+      <w:r>
+        <w:t>, total number of tickets, discount, type of event</w:t>
       </w:r>
       <w:r>
         <w:t xml:space="preserve"> for events.</w:t>
@@ -703,10 +830,40 @@
         </w:numPr>
       </w:pPr>
       <w:r>
-        <w:t xml:space="preserve">The system should store </w:t>
-      </w:r>
-      <w:r>
-        <w:t>a title, start date, start time, duration, vegan or not, number of available tickets, price, finalized or not, total number of tickets, discount</w:t>
+        <w:t xml:space="preserve">The system </w:t>
+      </w:r>
+      <w:r>
+        <w:t>must be able to</w:t>
+      </w:r>
+      <w:r>
+        <w:t xml:space="preserve"> store </w:t>
+      </w:r>
+      <w:r>
+        <w:t xml:space="preserve">a title, </w:t>
+      </w:r>
+      <w:r>
+        <w:t>day of start</w:t>
+      </w:r>
+      <w:r>
+        <w:t xml:space="preserve">, </w:t>
+      </w:r>
+      <w:r>
+        <w:t>time of start</w:t>
+      </w:r>
+      <w:r>
+        <w:t xml:space="preserve">, </w:t>
+      </w:r>
+      <w:r>
+        <w:t>length</w:t>
+      </w:r>
+      <w:r>
+        <w:t xml:space="preserve">, vegan or not, price, </w:t>
+      </w:r>
+      <w:r>
+        <w:t>state of finalization</w:t>
+      </w:r>
+      <w:r>
+        <w:t>, total number of tickets, discount</w:t>
       </w:r>
       <w:r>
         <w:t xml:space="preserve"> for workshops.</w:t>
@@ -721,19 +878,52 @@
         </w:numPr>
       </w:pPr>
       <w:r>
-        <w:t xml:space="preserve">The system should store </w:t>
-      </w:r>
-      <w:r>
-        <w:t>a title, start date, start time, duration, locations, available tickets, price, finalized or not, total number of tickets</w:t>
+        <w:t xml:space="preserve">The system </w:t>
+      </w:r>
+      <w:r>
+        <w:t>must be able to</w:t>
+      </w:r>
+      <w:r>
+        <w:t xml:space="preserve"> store </w:t>
+      </w:r>
+      <w:r>
+        <w:t xml:space="preserve">a title, </w:t>
+      </w:r>
+      <w:r>
+        <w:t>day of start</w:t>
+      </w:r>
+      <w:r>
+        <w:t xml:space="preserve">, </w:t>
+      </w:r>
+      <w:r>
+        <w:t>time of start</w:t>
+      </w:r>
+      <w:r>
+        <w:t xml:space="preserve">, </w:t>
+      </w:r>
+      <w:r>
+        <w:t>length</w:t>
+      </w:r>
+      <w:r>
+        <w:t xml:space="preserve">, locations, price, </w:t>
+      </w:r>
+      <w:r>
+        <w:t>state of finalization</w:t>
+      </w:r>
+      <w:r>
+        <w:t>, total number of tickets</w:t>
       </w:r>
       <w:r>
         <w:t xml:space="preserve">, discount, </w:t>
       </w:r>
       <w:r>
-        <w:t>external trip organizers(if they are)</w:t>
-      </w:r>
-      <w:r>
-        <w:t xml:space="preserve"> for trips.</w:t>
+        <w:t>external trip organizers</w:t>
+      </w:r>
+      <w:r>
+        <w:t xml:space="preserve"> </w:t>
+      </w:r>
+      <w:r>
+        <w:t>for trips.</w:t>
       </w:r>
     </w:p>
     <w:p>
@@ -745,7 +935,13 @@
         </w:numPr>
       </w:pPr>
       <w:r>
-        <w:t>The system should store</w:t>
+        <w:t xml:space="preserve">The system </w:t>
+      </w:r>
+      <w:r>
+        <w:t>must be able to</w:t>
+      </w:r>
+      <w:r>
+        <w:t xml:space="preserve"> store</w:t>
       </w:r>
       <w:r>
         <w:t xml:space="preserve"> </w:t>
@@ -754,7 +950,34 @@
         <w:t>a</w:t>
       </w:r>
       <w:r>
-        <w:t xml:space="preserve"> name, email, address, phone, payment year, date of registration, newsletter subscription, attended events, preferences</w:t>
+        <w:t xml:space="preserve"> name, email</w:t>
+      </w:r>
+      <w:r>
+        <w:t xml:space="preserve"> </w:t>
+      </w:r>
+      <w:r>
+        <w:t>address</w:t>
+      </w:r>
+      <w:r>
+        <w:t xml:space="preserve">, </w:t>
+      </w:r>
+      <w:r>
+        <w:t>real life</w:t>
+      </w:r>
+      <w:r>
+        <w:t xml:space="preserve"> </w:t>
+      </w:r>
+      <w:r>
+        <w:t xml:space="preserve">address, phone, date of registration, newsletter subscription, </w:t>
+      </w:r>
+      <w:r>
+        <w:t>year</w:t>
+      </w:r>
+      <w:r>
+        <w:t xml:space="preserve"> of payment</w:t>
+      </w:r>
+      <w:r>
+        <w:t>, preferences</w:t>
       </w:r>
       <w:r>
         <w:t xml:space="preserve"> for members.</w:t>
@@ -769,16 +992,51 @@
         </w:numPr>
       </w:pPr>
       <w:r>
-        <w:t xml:space="preserve">The system should store </w:t>
+        <w:t xml:space="preserve">The system </w:t>
+      </w:r>
+      <w:r>
+        <w:t>must be able to</w:t>
+      </w:r>
+      <w:r>
+        <w:t xml:space="preserve"> store </w:t>
       </w:r>
       <w:r>
         <w:t>the</w:t>
       </w:r>
       <w:r>
-        <w:t xml:space="preserve"> type of sponsorization and how much they give money or pay for advertisements</w:t>
-      </w:r>
-      <w:r>
-        <w:t xml:space="preserve"> for a sponsor.</w:t>
+        <w:t xml:space="preserve"> </w:t>
+      </w:r>
+      <w:r>
+        <w:t xml:space="preserve">state of </w:t>
+      </w:r>
+      <w:proofErr w:type="spellStart"/>
+      <w:r>
+        <w:t>sponsorisation</w:t>
+      </w:r>
+      <w:proofErr w:type="spellEnd"/>
+      <w:r>
+        <w:t xml:space="preserve"> </w:t>
+      </w:r>
+      <w:r>
+        <w:t>a</w:t>
+      </w:r>
+      <w:r>
+        <w:t>nd if they</w:t>
+      </w:r>
+      <w:r>
+        <w:t xml:space="preserve"> pay for advertisements</w:t>
+      </w:r>
+      <w:r>
+        <w:t xml:space="preserve"> </w:t>
+      </w:r>
+      <w:r>
+        <w:t>a</w:t>
+      </w:r>
+      <w:r>
+        <w:t>s a</w:t>
+      </w:r>
+      <w:r>
+        <w:t xml:space="preserve"> sponsor.</w:t>
       </w:r>
     </w:p>
     <w:p>
@@ -790,19 +1048,42 @@
         </w:numPr>
       </w:pPr>
       <w:r>
-        <w:t xml:space="preserve">The system should store </w:t>
+        <w:t xml:space="preserve">The system </w:t>
+      </w:r>
+      <w:r>
+        <w:t>must be able to</w:t>
+      </w:r>
+      <w:r>
+        <w:t xml:space="preserve"> store </w:t>
       </w:r>
       <w:r>
         <w:t>a</w:t>
       </w:r>
       <w:r>
-        <w:t xml:space="preserve"> name, email, phone, sponsor</w:t>
-      </w:r>
-      <w:r>
-        <w:t>ed</w:t>
-      </w:r>
-      <w:r>
-        <w:t xml:space="preserve"> or not, subject</w:t>
+        <w:t xml:space="preserve"> name, email</w:t>
+      </w:r>
+      <w:r>
+        <w:t xml:space="preserve"> </w:t>
+      </w:r>
+      <w:r>
+        <w:t>address</w:t>
+      </w:r>
+      <w:r>
+        <w:t xml:space="preserve">, phone, </w:t>
+      </w:r>
+      <w:r>
+        <w:t xml:space="preserve">state of </w:t>
+      </w:r>
+      <w:proofErr w:type="spellStart"/>
+      <w:r>
+        <w:t>sponsorisation</w:t>
+      </w:r>
+      <w:proofErr w:type="spellEnd"/>
+      <w:r>
+        <w:t xml:space="preserve"> and a</w:t>
+      </w:r>
+      <w:r>
+        <w:t xml:space="preserve"> subject</w:t>
       </w:r>
       <w:r>
         <w:t xml:space="preserve"> for a lecturer.</w:t>
@@ -817,13 +1098,25 @@
         </w:numPr>
       </w:pPr>
       <w:r>
-        <w:t xml:space="preserve">The system should be able to find </w:t>
+        <w:t xml:space="preserve">The system </w:t>
+      </w:r>
+      <w:r>
+        <w:t xml:space="preserve">must be able to </w:t>
+      </w:r>
+      <w:r>
+        <w:t xml:space="preserve">find </w:t>
       </w:r>
       <w:r>
         <w:t xml:space="preserve">a </w:t>
       </w:r>
       <w:r>
-        <w:t>lecturer of specified category in order to create new events</w:t>
+        <w:t xml:space="preserve">lecturer </w:t>
+      </w:r>
+      <w:r>
+        <w:t xml:space="preserve">specialized in a subject </w:t>
+      </w:r>
+      <w:r>
+        <w:t>to create new events</w:t>
       </w:r>
       <w:r>
         <w:t>.</w:t>
@@ -838,7 +1131,16 @@
         </w:numPr>
       </w:pPr>
       <w:r>
-        <w:t>The system should be able to manage the information of each member</w:t>
+        <w:t xml:space="preserve">The system </w:t>
+      </w:r>
+      <w:r>
+        <w:t>must be able to</w:t>
+      </w:r>
+      <w:r>
+        <w:t xml:space="preserve"> </w:t>
+      </w:r>
+      <w:r>
+        <w:t>manage the information of each member</w:t>
       </w:r>
       <w:r>
         <w:t>, lecturer and sponsor</w:t>
@@ -856,7 +1158,25 @@
         </w:numPr>
       </w:pPr>
       <w:r>
-        <w:t>The system should be able to search for events based on non-finalized events, type of event, discount, name, availability of tickets</w:t>
+        <w:t xml:space="preserve">The system </w:t>
+      </w:r>
+      <w:r>
+        <w:t>must be able to</w:t>
+      </w:r>
+      <w:r>
+        <w:t xml:space="preserve"> </w:t>
+      </w:r>
+      <w:r>
+        <w:t xml:space="preserve">search for events based on </w:t>
+      </w:r>
+      <w:r>
+        <w:t>state of finalization</w:t>
+      </w:r>
+      <w:r>
+        <w:t xml:space="preserve">, type of event, discount, name, </w:t>
+      </w:r>
+      <w:r>
+        <w:t>if tickets are available</w:t>
       </w:r>
       <w:r>
         <w:t>.</w:t>
@@ -871,13 +1191,20 @@
         </w:numPr>
       </w:pPr>
       <w:r>
-        <w:t>The system should be able to remove participants</w:t>
+        <w:t xml:space="preserve">The system </w:t>
+      </w:r>
+      <w:r>
+        <w:t>must be able to</w:t>
+      </w:r>
+      <w:r>
+        <w:t xml:space="preserve"> </w:t>
+      </w:r>
+      <w:r>
+        <w:t>remove participants</w:t>
       </w:r>
       <w:r>
         <w:t>, add them or change them into members</w:t>
       </w:r>
-      <w:bookmarkStart w:id="1" w:name="_GoBack"/>
-      <w:bookmarkEnd w:id="1"/>
       <w:r>
         <w:t xml:space="preserve">. </w:t>
       </w:r>

</xml_diff>

<commit_message>
Analysis Diagrama first upload
</commit_message>
<xml_diff>
--- a/Requirements-group2.docx
+++ b/Requirements-group2.docx
@@ -462,19 +462,12 @@
         <w:ind w:left="15" w:right="5" w:hanging="10"/>
         <w:jc w:val="center"/>
       </w:pPr>
-      <w:proofErr w:type="spellStart"/>
       <w:r>
         <w:t>Claudiu</w:t>
       </w:r>
-      <w:proofErr w:type="spellEnd"/>
-      <w:r>
-        <w:t xml:space="preserve"> </w:t>
-      </w:r>
-      <w:proofErr w:type="spellStart"/>
-      <w:r>
-        <w:t>Rediu</w:t>
-      </w:r>
-      <w:proofErr w:type="spellEnd"/>
+      <w:r>
+        <w:t xml:space="preserve"> Rediu</w:t>
+      </w:r>
       <w:r>
         <w:t xml:space="preserve"> </w:t>
       </w:r>
@@ -755,8 +748,6 @@
       <w:r>
         <w:t>n</w:t>
       </w:r>
-      <w:bookmarkStart w:id="2" w:name="_GoBack"/>
-      <w:bookmarkEnd w:id="2"/>
       <w:r>
         <w:t xml:space="preserve"> email</w:t>
       </w:r>
@@ -1007,13 +998,8 @@
         <w:t xml:space="preserve"> </w:t>
       </w:r>
       <w:r>
-        <w:t xml:space="preserve">state of </w:t>
-      </w:r>
-      <w:proofErr w:type="spellStart"/>
-      <w:r>
-        <w:t>sponsorisation</w:t>
-      </w:r>
-      <w:proofErr w:type="spellEnd"/>
+        <w:t>name, email</w:t>
+      </w:r>
       <w:r>
         <w:t xml:space="preserve"> </w:t>
       </w:r>
@@ -1038,6 +1024,8 @@
       <w:r>
         <w:t xml:space="preserve"> sponsor.</w:t>
       </w:r>
+      <w:bookmarkStart w:id="2" w:name="_GoBack"/>
+      <w:bookmarkEnd w:id="2"/>
     </w:p>
     <w:p>
       <w:pPr>

</xml_diff>